<commit_message>
Update wait time and implement instructions generator for document editing
- Increased the wait time for Docker container management from 3000ms to 10000ms to improve stability.
- Added a new `instructions-generator.ts` file to generate detailed editing instructions for Word documents using LangChain.
- Updated `script-builder.ts` to require `textContent` for generating C# scripts.
- Modified test cases to reflect changes in instruction generation and updated relevant documentation.
- Included new sample documents for testing the instructions generator functionality.
</commit_message>
<xml_diff>
--- a/src/21-LLM-inject-image-script/modified-sample.docx
+++ b/src/21-LLM-inject-image-script/modified-sample.docx
@@ -3959,6 +3959,30 @@
       <w:bookmarkEnd w:id="22"/>
     </w:p>
     <w:p>
+      <w:pPr>
+        <w:pStyle w:val="InfoBlue"/>
+      </w:pPr>
+      <w:r>
+        <w:t xml:space="preserve">UNSW allows employees to request an alternate day in lieu of the Australia Day public holiday. </w:t>
+      </w:r>
+    </w:p>
+    <w:p>
+      <w:pPr>
+        <w:pStyle w:val="InfoBlue"/>
+      </w:pPr>
+      <w:r>
+        <w:t xml:space="preserve">Employees must submit in writing to their supervisor nominating their chosen alternate day of leave in lieu of the Australia Day public holiday. </w:t>
+      </w:r>
+    </w:p>
+    <w:p>
+      <w:pPr>
+        <w:pStyle w:val="InfoBlue"/>
+      </w:pPr>
+      <w:r>
+        <w:t>The alternate day must be taken either the working day prior to the Australia Day public holiday, or the working day after the Australia Day public holiday – or another day in the same pay period as the Australia Day public holiday.</w:t>
+      </w:r>
+    </w:p>
+    <w:p>
       <w:r>
         <w:drawing>
           <wp:inline distT="0" distB="0" distL="0" distR="0">
@@ -3976,7 +4000,7 @@
                     <pic:cNvPicPr/>
                   </pic:nvPicPr>
                   <pic:blipFill>
-                    <a:blip r:embed="R0bd3da2bcf3e4e49" cstate="print">
+                    <a:blip r:embed="R4fb9fb52ff394a6e" cstate="print">
                       <a:extLst>
                         <a:ext uri="{28A0092B-C50C-407E-A947-70E740481C1C}"/>
                       </a:extLst>
@@ -3999,30 +4023,6 @@
             </a:graphic>
           </wp:inline>
         </w:drawing>
-      </w:r>
-    </w:p>
-    <w:p>
-      <w:pPr>
-        <w:pStyle w:val="InfoBlue"/>
-      </w:pPr>
-      <w:r>
-        <w:t xml:space="preserve">UNSW allows employees to request an alternate day in lieu of the Australia Day public holiday. </w:t>
-      </w:r>
-    </w:p>
-    <w:p>
-      <w:pPr>
-        <w:pStyle w:val="InfoBlue"/>
-      </w:pPr>
-      <w:r>
-        <w:t xml:space="preserve">Employees must submit in writing to their supervisor nominating their chosen alternate day of leave in lieu of the Australia Day public holiday. </w:t>
-      </w:r>
-    </w:p>
-    <w:p>
-      <w:pPr>
-        <w:pStyle w:val="InfoBlue"/>
-      </w:pPr>
-      <w:r>
-        <w:t>The alternate day must be taken either the working day prior to the Australia Day public holiday, or the working day after the Australia Day public holiday – or another day in the same pay period as the Australia Day public holiday.</w:t>
       </w:r>
     </w:p>
     <w:p>

</xml_diff>

<commit_message>
Add end-to-end testing for instructions generation and execution
- Introduced a new test suite in `e2e-instructions-to-execution.spec.ts` to validate the complete workflow of generating instructions, converting them to C# scripts, and executing the scripts on a sample DOCX file.
- Created a sample DOCX file and a modified output file to facilitate testing.
- Added a README file in the `31-several-instructions-generator` directory to document the project's purpose and findings regarding LLM capabilities in generating instructions and scripts.
- Updated the `instructions-generator.ts` and `script-builder.ts` to ensure compatibility with the new testing framework and requirements.
</commit_message>
<xml_diff>
--- a/src/21-LLM-inject-image-script/modified-sample.docx
+++ b/src/21-LLM-inject-image-script/modified-sample.docx
@@ -3981,8 +3981,6 @@
       <w:r>
         <w:t>The alternate day must be taken either the working day prior to the Australia Day public holiday, or the working day after the Australia Day public holiday – or another day in the same pay period as the Australia Day public holiday.</w:t>
       </w:r>
-    </w:p>
-    <w:p>
       <w:r>
         <w:drawing>
           <wp:inline distT="0" distB="0" distL="0" distR="0">
@@ -4000,7 +3998,7 @@
                     <pic:cNvPicPr/>
                   </pic:nvPicPr>
                   <pic:blipFill>
-                    <a:blip r:embed="R4fb9fb52ff394a6e" cstate="print">
+                    <a:blip r:embed="R90bd3b9601b44015" cstate="print">
                       <a:extLst>
                         <a:ext uri="{28A0092B-C50C-407E-A947-70E740481C1C}"/>
                       </a:extLst>

</xml_diff>